<commit_message>
New Update for 3 years
recently updated.
</commit_message>
<xml_diff>
--- a/SAISUNIL SRIDHARAN.docx
+++ b/SAISUNIL SRIDHARAN.docx
@@ -223,6 +223,12 @@
           <w:t>saisunil</w:t>
         </w:r>
       </w:hyperlink>
+      <w:r>
+        <w:rPr>
+          <w:rFonts w:ascii="Arial" w:hAnsi="Arial" w:cs="Arial"/>
+        </w:rPr>
+        <w:t xml:space="preserve"> </w:t>
+      </w:r>
       <w:r>
         <w:rPr>
           <w:rFonts w:ascii="Arial" w:hAnsi="Arial" w:cs="Arial"/>
@@ -436,7 +442,7 @@
           <w:sz w:val="24"/>
           <w:szCs w:val="24"/>
         </w:rPr>
-        <w:t xml:space="preserve">GO. </w:t>
+        <w:t>GO.</w:t>
       </w:r>
       <w:r>
         <w:rPr>
@@ -964,12 +970,48 @@
         <w:rPr>
           <w:rFonts w:ascii="Arial" w:hAnsi="Arial" w:cs="Arial"/>
         </w:rPr>
+        <w:t xml:space="preserve"> OAuth 2.0,</w:t>
+      </w:r>
+      <w:r>
+        <w:rPr>
+          <w:rFonts w:ascii="Arial" w:hAnsi="Arial" w:cs="Arial"/>
+        </w:rPr>
         <w:t xml:space="preserve"> </w:t>
       </w:r>
       <w:r>
         <w:rPr>
           <w:rFonts w:ascii="Arial" w:hAnsi="Arial" w:cs="Arial"/>
         </w:rPr>
+        <w:t>PAM</w:t>
+      </w:r>
+      <w:r>
+        <w:rPr>
+          <w:rFonts w:ascii="Arial" w:hAnsi="Arial" w:cs="Arial"/>
+        </w:rPr>
+        <w:t xml:space="preserve">, </w:t>
+      </w:r>
+      <w:r>
+        <w:rPr>
+          <w:rFonts w:ascii="Arial" w:hAnsi="Arial" w:cs="Arial"/>
+        </w:rPr>
+        <w:t>IAM</w:t>
+      </w:r>
+      <w:r>
+        <w:rPr>
+          <w:rFonts w:ascii="Arial" w:hAnsi="Arial" w:cs="Arial"/>
+        </w:rPr>
+        <w:t>, IGA,</w:t>
+      </w:r>
+      <w:r>
+        <w:rPr>
+          <w:rFonts w:ascii="Arial" w:hAnsi="Arial" w:cs="Arial"/>
+        </w:rPr>
+        <w:t xml:space="preserve"> </w:t>
+      </w:r>
+      <w:r>
+        <w:rPr>
+          <w:rFonts w:ascii="Arial" w:hAnsi="Arial" w:cs="Arial"/>
+        </w:rPr>
         <w:t xml:space="preserve">Unit </w:t>
       </w:r>
       <w:r>
@@ -1069,7 +1111,7 @@
         <w:rPr>
           <w:rFonts w:ascii="Arial" w:hAnsi="Arial" w:cs="Arial"/>
         </w:rPr>
-        <w:t>SSL/X.509 Certificates/Keystores</w:t>
+        <w:t>SSL/X.509 Certificate/Keystores</w:t>
       </w:r>
       <w:r>
         <w:rPr>
@@ -1332,7 +1374,7 @@
           <w:szCs w:val="24"/>
         </w:rPr>
         <w:tab/>
-        <w:t xml:space="preserve">  </w:t>
+        <w:t xml:space="preserve"> </w:t>
       </w:r>
       <w:r>
         <w:rPr>
@@ -1341,7 +1383,7 @@
           <w:sz w:val="24"/>
           <w:szCs w:val="24"/>
         </w:rPr>
-        <w:t xml:space="preserve">    </w:t>
+        <w:tab/>
       </w:r>
       <w:r>
         <w:rPr>
@@ -1367,7 +1409,7 @@
           <w:sz w:val="24"/>
           <w:szCs w:val="24"/>
         </w:rPr>
-        <w:t>2</w:t>
+        <w:t>3</w:t>
       </w:r>
       <w:r>
         <w:rPr>
@@ -1415,7 +1457,7 @@
           <w:sz w:val="24"/>
           <w:szCs w:val="24"/>
         </w:rPr>
-        <w:t>10</w:t>
+        <w:t>0</w:t>
       </w:r>
       <w:r>
         <w:rPr>
@@ -2023,7 +2065,47 @@
           <w:sz w:val="24"/>
           <w:szCs w:val="24"/>
         </w:rPr>
-        <w:t>emIDAM (</w:t>
+        <w:t>S</w:t>
+      </w:r>
+      <w:r>
+        <w:rPr>
+          <w:rFonts w:ascii="Arial" w:hAnsi="Arial" w:cs="Arial"/>
+          <w:sz w:val="24"/>
+          <w:szCs w:val="24"/>
+        </w:rPr>
+        <w:t>ecure</w:t>
+      </w:r>
+      <w:r>
+        <w:rPr>
+          <w:rFonts w:ascii="Arial" w:hAnsi="Arial" w:cs="Arial"/>
+          <w:sz w:val="24"/>
+          <w:szCs w:val="24"/>
+        </w:rPr>
+        <w:t>P</w:t>
+      </w:r>
+      <w:r>
+        <w:rPr>
+          <w:rFonts w:ascii="Arial" w:hAnsi="Arial" w:cs="Arial"/>
+          <w:sz w:val="24"/>
+          <w:szCs w:val="24"/>
+        </w:rPr>
+        <w:t>ass</w:t>
+      </w:r>
+      <w:r>
+        <w:rPr>
+          <w:rFonts w:ascii="Arial" w:hAnsi="Arial" w:cs="Arial"/>
+          <w:sz w:val="24"/>
+          <w:szCs w:val="24"/>
+        </w:rPr>
+        <w:t xml:space="preserve"> </w:t>
+      </w:r>
+      <w:r>
+        <w:rPr>
+          <w:rFonts w:ascii="Arial" w:hAnsi="Arial" w:cs="Arial"/>
+          <w:sz w:val="24"/>
+          <w:szCs w:val="24"/>
+        </w:rPr>
+        <w:t>(</w:t>
       </w:r>
       <w:r>
         <w:rPr>
@@ -2184,6 +2266,52 @@
           <w:rFonts w:ascii="Arial" w:hAnsi="Arial" w:cs="Arial"/>
         </w:rPr>
         <w:t xml:space="preserve"> LinkedIn and Atlassian</w:t>
+      </w:r>
+      <w:r>
+        <w:rPr>
+          <w:rFonts w:ascii="Arial" w:hAnsi="Arial" w:cs="Arial"/>
+        </w:rPr>
+        <w:t>.</w:t>
+      </w:r>
+    </w:p>
+    <w:p>
+      <w:pPr>
+        <w:pStyle w:val="Heading2"/>
+        <w:rPr>
+          <w:rStyle w:val="Heading1Char"/>
+          <w:rFonts w:ascii="Arial" w:hAnsi="Arial" w:cs="Arial"/>
+          <w:sz w:val="24"/>
+          <w:szCs w:val="24"/>
+        </w:rPr>
+      </w:pPr>
+      <w:r>
+        <w:rPr>
+          <w:rStyle w:val="Heading1Char"/>
+          <w:rFonts w:ascii="Arial" w:hAnsi="Arial" w:cs="Arial"/>
+          <w:sz w:val="24"/>
+          <w:szCs w:val="24"/>
+        </w:rPr>
+        <w:t>ISO/IEC 42001:2023 - Artificial Intelligence Management System (AIMS)</w:t>
+      </w:r>
+    </w:p>
+    <w:p>
+      <w:pPr>
+        <w:pStyle w:val="NoSpacing"/>
+        <w:rPr>
+          <w:rFonts w:ascii="Arial" w:hAnsi="Arial" w:cs="Arial"/>
+        </w:rPr>
+      </w:pPr>
+      <w:r>
+        <w:rPr>
+          <w:rFonts w:ascii="Arial" w:hAnsi="Arial" w:cs="Arial"/>
+        </w:rPr>
+        <w:t xml:space="preserve">Certificate issued by </w:t>
+      </w:r>
+      <w:r>
+        <w:rPr>
+          <w:rFonts w:ascii="Arial" w:hAnsi="Arial" w:cs="Arial"/>
+        </w:rPr>
+        <w:t>Alison</w:t>
       </w:r>
       <w:r>
         <w:rPr>
@@ -2941,7 +3069,6 @@
   <w:style w:type="character" w:default="1" w:styleId="DefaultParagraphFont">
     <w:name w:val="Default Paragraph Font"/>
     <w:uiPriority w:val="1"/>
-    <w:semiHidden/>
     <w:unhideWhenUsed/>
   </w:style>
   <w:style w:type="table" w:default="1" w:styleId="TableNormal">

</xml_diff>